<commit_message>
docs: agregar FD05 completo con cronograma, presupuesto, conclusiones y recomendaciones
</commit_message>
<xml_diff>
--- a/FD04-EPIS-Informe Arquitectura de Software.docx
+++ b/FD04-EPIS-Informe Arquitectura de Software.docx
@@ -1,6 +1,6 @@
 
 <file path=word/document.xml><?xml version="1.0" encoding="utf-8"?>
-<w:document xmlns:wpc="http://schemas.microsoft.com/office/word/2010/wordprocessingCanvas" xmlns:cx="http://schemas.microsoft.com/office/drawing/2014/chartex" xmlns:cx1="http://schemas.microsoft.com/office/drawing/2015/9/8/chartex" xmlns:cx2="http://schemas.microsoft.com/office/drawing/2015/10/21/chartex" xmlns:cx3="http://schemas.microsoft.com/office/drawing/2016/5/9/chartex" xmlns:cx4="http://schemas.microsoft.com/office/drawing/2016/5/10/chartex" xmlns:cx5="http://schemas.microsoft.com/office/drawing/2016/5/11/chartex" xmlns:cx6="http://schemas.microsoft.com/office/drawing/2016/5/12/chartex" xmlns:cx7="http://schemas.microsoft.com/office/drawing/2016/5/13/chartex" xmlns:cx8="http://schemas.microsoft.com/office/drawing/2016/5/14/chartex" xmlns:mc="http://schemas.openxmlformats.org/markup-compatibility/2006" xmlns:aink="http://schemas.microsoft.com/office/drawing/2016/ink" xmlns:am3d="http://schemas.microsoft.com/office/drawing/2017/model3d" xmlns:o="urn:schemas-microsoft-com:office:office" xmlns:r="http://schemas.openxmlformats.org/officeDocument/2006/relationships" xmlns:m="http://schemas.openxmlformats.org/officeDocument/2006/math" xmlns:v="urn:schemas-microsoft-com:vml" xmlns:wp14="http://schemas.microsoft.com/office/word/2010/wordprocessingDrawing" xmlns:wp="http://schemas.openxmlformats.org/drawingml/2006/wordprocessingDrawing" xmlns:w10="urn:schemas-microsoft-com:office:word" xmlns:w="http://schemas.openxmlformats.org/wordprocessingml/2006/main" xmlns:w14="http://schemas.microsoft.com/office/word/2010/wordml" xmlns:w15="http://schemas.microsoft.com/office/word/2012/wordml" xmlns:w16cex="http://schemas.microsoft.com/office/word/2018/wordml/cex" xmlns:w16cid="http://schemas.microsoft.com/office/word/2016/wordml/cid" xmlns:w16="http://schemas.microsoft.com/office/word/2018/wordml" xmlns:w16se="http://schemas.microsoft.com/office/word/2015/wordml/symex" xmlns:wpg="http://schemas.microsoft.com/office/word/2010/wordprocessingGroup" xmlns:wpi="http://schemas.microsoft.com/office/word/2010/wordprocessingInk" xmlns:wne="http://schemas.microsoft.com/office/word/2006/wordml" xmlns:wps="http://schemas.microsoft.com/office/word/2010/wordprocessingShape" mc:Ignorable="w14 w15 w16se w16cid w16 w16cex wp14">
+<w:document xmlns:wpc="http://schemas.microsoft.com/office/word/2010/wordprocessingCanvas" xmlns:cx="http://schemas.microsoft.com/office/drawing/2014/chartex" xmlns:cx1="http://schemas.microsoft.com/office/drawing/2015/9/8/chartex" xmlns:cx2="http://schemas.microsoft.com/office/drawing/2015/10/21/chartex" xmlns:cx3="http://schemas.microsoft.com/office/drawing/2016/5/9/chartex" xmlns:cx4="http://schemas.microsoft.com/office/drawing/2016/5/10/chartex" xmlns:cx5="http://schemas.microsoft.com/office/drawing/2016/5/11/chartex" xmlns:cx6="http://schemas.microsoft.com/office/drawing/2016/5/12/chartex" xmlns:cx7="http://schemas.microsoft.com/office/drawing/2016/5/13/chartex" xmlns:cx8="http://schemas.microsoft.com/office/drawing/2016/5/14/chartex" xmlns:mc="http://schemas.openxmlformats.org/markup-compatibility/2006" xmlns:aink="http://schemas.microsoft.com/office/drawing/2016/ink" xmlns:am3d="http://schemas.microsoft.com/office/drawing/2017/model3d" xmlns:o="urn:schemas-microsoft-com:office:office" xmlns:oel="http://schemas.microsoft.com/office/2019/extlst" xmlns:r="http://schemas.openxmlformats.org/officeDocument/2006/relationships" xmlns:m="http://schemas.openxmlformats.org/officeDocument/2006/math" xmlns:v="urn:schemas-microsoft-com:vml" xmlns:wp14="http://schemas.microsoft.com/office/word/2010/wordprocessingDrawing" xmlns:wp="http://schemas.openxmlformats.org/drawingml/2006/wordprocessingDrawing" xmlns:w10="urn:schemas-microsoft-com:office:word" xmlns:w="http://schemas.openxmlformats.org/wordprocessingml/2006/main" xmlns:w14="http://schemas.microsoft.com/office/word/2010/wordml" xmlns:w15="http://schemas.microsoft.com/office/word/2012/wordml" xmlns:w16cex="http://schemas.microsoft.com/office/word/2018/wordml/cex" xmlns:w16cid="http://schemas.microsoft.com/office/word/2016/wordml/cid" xmlns:w16="http://schemas.microsoft.com/office/word/2018/wordml" xmlns:w16du="http://schemas.microsoft.com/office/word/2023/wordml/word16du" xmlns:w16sdtdh="http://schemas.microsoft.com/office/word/2020/wordml/sdtdatahash" xmlns:w16sdtfl="http://schemas.microsoft.com/office/word/2024/wordml/sdtformatlock" xmlns:w16se="http://schemas.microsoft.com/office/word/2015/wordml/symex" xmlns:wpg="http://schemas.microsoft.com/office/word/2010/wordprocessingGroup" xmlns:wpi="http://schemas.microsoft.com/office/word/2010/wordprocessingInk" xmlns:wne="http://schemas.microsoft.com/office/word/2006/wordml" xmlns:wps="http://schemas.microsoft.com/office/word/2010/wordprocessingShape" mc:Ignorable="w14 w15 w16se w16cid w16 w16cex w16sdtdh w16sdtfl w16du wp14">
   <w:body>
     <w:p>
       <w:pPr>
@@ -259,6 +259,7 @@
         </w:rPr>
         <w:t xml:space="preserve"> Proyecto </w:t>
       </w:r>
+      <w:proofErr w:type="spellStart"/>
       <w:r>
         <w:rPr>
           <w:rFonts w:ascii="Arial" w:eastAsia="Calibri" w:hAnsi="Arial" w:cs="Arial"/>
@@ -268,7 +269,19 @@
           <w:sz w:val="36"/>
           <w:szCs w:val="36"/>
         </w:rPr>
-        <w:t>DocuCode-AI</w:t>
+        <w:t>DocuCode</w:t>
+      </w:r>
+      <w:proofErr w:type="spellEnd"/>
+      <w:r>
+        <w:rPr>
+          <w:rFonts w:ascii="Arial" w:eastAsia="Calibri" w:hAnsi="Arial" w:cs="Arial"/>
+          <w:b/>
+          <w:i/>
+          <w:color w:val="000000"/>
+          <w:sz w:val="36"/>
+          <w:szCs w:val="36"/>
+        </w:rPr>
+        <w:t>-AI</w:t>
       </w:r>
     </w:p>
     <w:p>
@@ -445,6 +458,7 @@
           <w:lang w:eastAsia="es-PE"/>
         </w:rPr>
       </w:pPr>
+      <w:proofErr w:type="spellStart"/>
       <w:r>
         <w:rPr>
           <w:rFonts w:ascii="Arial" w:eastAsia="Times New Roman" w:hAnsi="Arial" w:cs="Arial"/>
@@ -454,13 +468,10 @@
           <w:szCs w:val="28"/>
           <w:lang w:eastAsia="es-PE"/>
         </w:rPr>
-        <w:t xml:space="preserve">Jose Luis Jarro Cachi - 2020067148 </w:t>
-      </w:r>
-    </w:p>
-    <w:p>
-      <w:pPr>
-        <w:spacing w:after="0" w:line="256" w:lineRule="auto"/>
-        <w:jc w:val="both"/>
+        <w:t>Jose</w:t>
+      </w:r>
+      <w:proofErr w:type="spellEnd"/>
+      <w:r>
         <w:rPr>
           <w:rFonts w:ascii="Arial" w:eastAsia="Times New Roman" w:hAnsi="Arial" w:cs="Arial"/>
           <w:b/>
@@ -469,8 +480,13 @@
           <w:szCs w:val="28"/>
           <w:lang w:eastAsia="es-PE"/>
         </w:rPr>
-      </w:pPr>
-      <w:r>
+        <w:t xml:space="preserve"> Luis Jarro Cachi - 2020067148 </w:t>
+      </w:r>
+    </w:p>
+    <w:p>
+      <w:pPr>
+        <w:spacing w:after="0" w:line="256" w:lineRule="auto"/>
+        <w:jc w:val="both"/>
         <w:rPr>
           <w:rFonts w:ascii="Arial" w:eastAsia="Times New Roman" w:hAnsi="Arial" w:cs="Arial"/>
           <w:b/>
@@ -479,20 +495,8 @@
           <w:szCs w:val="28"/>
           <w:lang w:eastAsia="es-PE"/>
         </w:rPr>
-        <w:t xml:space="preserve">Farley Rodrigo Eduardo Viveros Blanco - 2020066896 </w:t>
-      </w:r>
-    </w:p>
-    <w:p>
-      <w:pPr>
-        <w:spacing w:after="0" w:line="256" w:lineRule="auto"/>
-        <w:jc w:val="both"/>
-        <w:rPr>
-          <w:rFonts w:ascii="Arial" w:eastAsia="Times New Roman" w:hAnsi="Arial" w:cs="Arial"/>
-          <w:sz w:val="32"/>
-          <w:szCs w:val="32"/>
-          <w:lang w:eastAsia="es-PE"/>
-        </w:rPr>
-      </w:pPr>
+      </w:pPr>
+      <w:proofErr w:type="spellStart"/>
       <w:r>
         <w:rPr>
           <w:rFonts w:ascii="Arial" w:eastAsia="Times New Roman" w:hAnsi="Arial" w:cs="Arial"/>
@@ -502,7 +506,66 @@
           <w:szCs w:val="28"/>
           <w:lang w:eastAsia="es-PE"/>
         </w:rPr>
-        <w:t>Ronal Daniel Lupaca Mamani - 202006146</w:t>
+        <w:t>Farley</w:t>
+      </w:r>
+      <w:proofErr w:type="spellEnd"/>
+      <w:r>
+        <w:rPr>
+          <w:rFonts w:ascii="Arial" w:eastAsia="Times New Roman" w:hAnsi="Arial" w:cs="Arial"/>
+          <w:b/>
+          <w:i/>
+          <w:sz w:val="28"/>
+          <w:szCs w:val="28"/>
+          <w:lang w:eastAsia="es-PE"/>
+        </w:rPr>
+        <w:t xml:space="preserve"> Rodrigo Eduardo Viveros Blanco - 2020066896 </w:t>
+      </w:r>
+    </w:p>
+    <w:p>
+      <w:pPr>
+        <w:spacing w:after="0" w:line="256" w:lineRule="auto"/>
+        <w:jc w:val="both"/>
+        <w:rPr>
+          <w:rFonts w:ascii="Arial" w:eastAsia="Times New Roman" w:hAnsi="Arial" w:cs="Arial"/>
+          <w:sz w:val="32"/>
+          <w:szCs w:val="32"/>
+          <w:lang w:eastAsia="es-PE"/>
+        </w:rPr>
+      </w:pPr>
+      <w:r>
+        <w:rPr>
+          <w:rFonts w:ascii="Arial" w:eastAsia="Times New Roman" w:hAnsi="Arial" w:cs="Arial"/>
+          <w:b/>
+          <w:i/>
+          <w:sz w:val="28"/>
+          <w:szCs w:val="28"/>
+          <w:lang w:eastAsia="es-PE"/>
+        </w:rPr>
+        <w:t xml:space="preserve">Ronal Daniel </w:t>
+      </w:r>
+      <w:proofErr w:type="spellStart"/>
+      <w:r>
+        <w:rPr>
+          <w:rFonts w:ascii="Arial" w:eastAsia="Times New Roman" w:hAnsi="Arial" w:cs="Arial"/>
+          <w:b/>
+          <w:i/>
+          <w:sz w:val="28"/>
+          <w:szCs w:val="28"/>
+          <w:lang w:eastAsia="es-PE"/>
+        </w:rPr>
+        <w:t>Lupaca</w:t>
+      </w:r>
+      <w:proofErr w:type="spellEnd"/>
+      <w:r>
+        <w:rPr>
+          <w:rFonts w:ascii="Arial" w:eastAsia="Times New Roman" w:hAnsi="Arial" w:cs="Arial"/>
+          <w:b/>
+          <w:i/>
+          <w:sz w:val="28"/>
+          <w:szCs w:val="28"/>
+          <w:lang w:eastAsia="es-PE"/>
+        </w:rPr>
+        <w:t xml:space="preserve"> Mamani - 202006146</w:t>
       </w:r>
     </w:p>
     <w:p>
@@ -1257,6 +1320,7 @@
         </w:rPr>
         <w:t xml:space="preserve">Sistema </w:t>
       </w:r>
+      <w:proofErr w:type="spellStart"/>
       <w:r>
         <w:rPr>
           <w:rFonts w:ascii="Times New Roman" w:hAnsi="Times New Roman"/>
@@ -1264,8 +1328,9 @@
           <w:color w:val="000000" w:themeColor="text1"/>
           <w:lang w:val="es-PE"/>
         </w:rPr>
-        <w:t>{</w:t>
-      </w:r>
+        <w:t>DocuCode</w:t>
+      </w:r>
+      <w:proofErr w:type="spellEnd"/>
       <w:r>
         <w:rPr>
           <w:rFonts w:ascii="Times New Roman" w:hAnsi="Times New Roman"/>
@@ -1273,104 +1338,68 @@
           <w:color w:val="000000" w:themeColor="text1"/>
           <w:lang w:val="es-PE"/>
         </w:rPr>
-        <w:t>Nombre del Sistema</w:t>
+        <w:t>-AI</w:t>
+      </w:r>
+    </w:p>
+    <w:p>
+      <w:pPr>
+        <w:pStyle w:val="Ttulo"/>
+        <w:jc w:val="right"/>
+        <w:rPr>
+          <w:rFonts w:ascii="Times New Roman" w:hAnsi="Times New Roman"/>
+          <w:color w:val="000000" w:themeColor="text1"/>
+          <w:lang w:val="es-PE"/>
+        </w:rPr>
+      </w:pPr>
+      <w:r>
+        <w:rPr>
+          <w:rFonts w:ascii="Times New Roman" w:hAnsi="Times New Roman"/>
+          <w:color w:val="000000" w:themeColor="text1"/>
+          <w:lang w:val="es-PE"/>
+        </w:rPr>
+        <w:t>Documento de Arquitectura de Software</w:t>
+      </w:r>
+    </w:p>
+    <w:p>
+      <w:pPr>
+        <w:pStyle w:val="Ttulo"/>
+        <w:jc w:val="right"/>
+        <w:rPr>
+          <w:rFonts w:ascii="Times New Roman" w:hAnsi="Times New Roman"/>
+          <w:color w:val="000000" w:themeColor="text1"/>
+          <w:lang w:val="es-PE"/>
+        </w:rPr>
+      </w:pPr>
+    </w:p>
+    <w:p>
+      <w:pPr>
+        <w:pStyle w:val="Ttulo"/>
+        <w:jc w:val="right"/>
+        <w:rPr>
+          <w:rFonts w:ascii="Times New Roman" w:hAnsi="Times New Roman"/>
+          <w:color w:val="000000" w:themeColor="text1"/>
+          <w:sz w:val="28"/>
+          <w:lang w:val="es-PE"/>
+        </w:rPr>
+      </w:pPr>
+      <w:r>
+        <w:rPr>
+          <w:rFonts w:ascii="Times New Roman" w:hAnsi="Times New Roman"/>
+          <w:color w:val="000000" w:themeColor="text1"/>
+          <w:sz w:val="28"/>
+          <w:lang w:val="es-PE"/>
+        </w:rPr>
+        <w:t xml:space="preserve">Versión </w:t>
       </w:r>
       <w:r>
         <w:rPr>
           <w:rFonts w:ascii="Times New Roman" w:hAnsi="Times New Roman"/>
           <w:i/>
           <w:color w:val="000000" w:themeColor="text1"/>
-          <w:lang w:val="es-PE"/>
-        </w:rPr>
-        <w:fldChar w:fldCharType="begin"/>
-      </w:r>
-      <w:r>
-        <w:rPr>
-          <w:rFonts w:ascii="Times New Roman" w:hAnsi="Times New Roman"/>
-          <w:i/>
-          <w:color w:val="000000" w:themeColor="text1"/>
-          <w:lang w:val="es-PE"/>
-        </w:rPr>
-        <w:instrText xml:space="preserve"> SUBJECT  \* MERGEFORMAT </w:instrText>
-      </w:r>
-      <w:r>
-        <w:rPr>
-          <w:rFonts w:ascii="Times New Roman" w:hAnsi="Times New Roman"/>
-          <w:i/>
-          <w:color w:val="000000" w:themeColor="text1"/>
-          <w:lang w:val="es-PE"/>
-        </w:rPr>
-        <w:fldChar w:fldCharType="end"/>
-      </w:r>
-      <w:r>
-        <w:rPr>
-          <w:rFonts w:ascii="Times New Roman" w:hAnsi="Times New Roman"/>
-          <w:i/>
-          <w:color w:val="000000" w:themeColor="text1"/>
-          <w:lang w:val="es-PE"/>
-        </w:rPr>
-        <w:t>}</w:t>
-      </w:r>
-    </w:p>
-    <w:p>
-      <w:pPr>
-        <w:pStyle w:val="Ttulo"/>
-        <w:jc w:val="right"/>
-        <w:rPr>
-          <w:rFonts w:ascii="Times New Roman" w:hAnsi="Times New Roman"/>
-          <w:color w:val="000000" w:themeColor="text1"/>
-          <w:lang w:val="es-PE"/>
-        </w:rPr>
-      </w:pPr>
-      <w:r>
-        <w:rPr>
-          <w:rFonts w:ascii="Times New Roman" w:hAnsi="Times New Roman"/>
-          <w:color w:val="000000" w:themeColor="text1"/>
-          <w:lang w:val="es-PE"/>
-        </w:rPr>
-        <w:t>Documento de Arquitectura de Software</w:t>
-      </w:r>
-    </w:p>
-    <w:p>
-      <w:pPr>
-        <w:pStyle w:val="Ttulo"/>
-        <w:jc w:val="right"/>
-        <w:rPr>
-          <w:rFonts w:ascii="Times New Roman" w:hAnsi="Times New Roman"/>
-          <w:color w:val="000000" w:themeColor="text1"/>
-          <w:lang w:val="es-PE"/>
-        </w:rPr>
-      </w:pPr>
-    </w:p>
-    <w:p>
-      <w:pPr>
-        <w:pStyle w:val="Ttulo"/>
-        <w:jc w:val="right"/>
-        <w:rPr>
-          <w:rFonts w:ascii="Times New Roman" w:hAnsi="Times New Roman"/>
-          <w:color w:val="000000" w:themeColor="text1"/>
           <w:sz w:val="28"/>
           <w:lang w:val="es-PE"/>
         </w:rPr>
-      </w:pPr>
-      <w:r>
-        <w:rPr>
-          <w:rFonts w:ascii="Times New Roman" w:hAnsi="Times New Roman"/>
-          <w:color w:val="000000" w:themeColor="text1"/>
-          <w:sz w:val="28"/>
-          <w:lang w:val="es-PE"/>
-        </w:rPr>
-        <w:t xml:space="preserve">Versión </w:t>
-      </w:r>
-      <w:r>
-        <w:rPr>
-          <w:rFonts w:ascii="Times New Roman" w:hAnsi="Times New Roman"/>
-          <w:i/>
-          <w:color w:val="000000" w:themeColor="text1"/>
-          <w:sz w:val="28"/>
-          <w:lang w:val="es-PE"/>
-        </w:rPr>
-        <w:t>{1.0}</w:t>
+        <w:t>2.0</w:t>
       </w:r>
     </w:p>
     <w:bookmarkEnd w:id="0"/>
@@ -5176,7 +5205,51 @@
           <w:sz w:val="22"/>
           <w:szCs w:val="22"/>
         </w:rPr>
-        <w:t>El presente documento tiene como propósito describir la arquitectura del sistema DocuCode-AI, un sistema web orientado al análisis y documentación automática de código fuente utilizando Inteligencia Artificial. Esta arquitectura se modela bajo el enfoque del modelo 4+1 de Kruchten, el cual permite representar el sistema desde distintas vistas: lógica, de desarrollo, de procesos, de implementación y de casos de uso, garantizando una comprensión integral por parte de todos los actores involucrados.</w:t>
+        <w:t xml:space="preserve">El presente documento tiene como propósito describir la arquitectura del sistema </w:t>
+      </w:r>
+      <w:proofErr w:type="spellStart"/>
+      <w:r>
+        <w:rPr>
+          <w:rStyle w:val="Ttulo2Car"/>
+          <w:rFonts w:ascii="Arial" w:hAnsi="Arial" w:cs="Arial"/>
+          <w:color w:val="000000" w:themeColor="text1"/>
+          <w:sz w:val="22"/>
+          <w:szCs w:val="22"/>
+        </w:rPr>
+        <w:t>DocuCode</w:t>
+      </w:r>
+      <w:proofErr w:type="spellEnd"/>
+      <w:r>
+        <w:rPr>
+          <w:rStyle w:val="Ttulo2Car"/>
+          <w:rFonts w:ascii="Arial" w:hAnsi="Arial" w:cs="Arial"/>
+          <w:color w:val="000000" w:themeColor="text1"/>
+          <w:sz w:val="22"/>
+          <w:szCs w:val="22"/>
+        </w:rPr>
+        <w:t xml:space="preserve">-AI, un sistema web orientado al análisis y documentación automática de código fuente utilizando Inteligencia Artificial. Esta arquitectura se modela bajo el enfoque del modelo 4+1 de </w:t>
+      </w:r>
+      <w:proofErr w:type="spellStart"/>
+      <w:r>
+        <w:rPr>
+          <w:rStyle w:val="Ttulo2Car"/>
+          <w:rFonts w:ascii="Arial" w:hAnsi="Arial" w:cs="Arial"/>
+          <w:color w:val="000000" w:themeColor="text1"/>
+          <w:sz w:val="22"/>
+          <w:szCs w:val="22"/>
+        </w:rPr>
+        <w:t>Kruchten</w:t>
+      </w:r>
+      <w:proofErr w:type="spellEnd"/>
+      <w:r>
+        <w:rPr>
+          <w:rStyle w:val="Ttulo2Car"/>
+          <w:rFonts w:ascii="Arial" w:hAnsi="Arial" w:cs="Arial"/>
+          <w:color w:val="000000" w:themeColor="text1"/>
+          <w:sz w:val="22"/>
+          <w:szCs w:val="22"/>
+        </w:rPr>
+        <w:t>, el cual permite representar el sistema desde distintas vistas: lógica, de desarrollo, de procesos, de implementación y de casos de uso, garantizando una comprensión integral por parte de todos los actores involucrados.</w:t>
       </w:r>
     </w:p>
     <w:p>
@@ -5265,7 +5338,23 @@
           <w:rFonts w:ascii="Arial" w:hAnsi="Arial" w:cs="Arial"/>
           <w:color w:val="000000" w:themeColor="text1"/>
         </w:rPr>
-        <w:t>El presente documento se enfoca principalmente en el desarrollo de la vista lógica de la arquitectura del sistema DocuCode-AI. Esta vista contempla los elementos esenciales que permiten comprender la estructura interna del sistema, tales como los paquetes, clases, secuencias de interacción y componentes clave. Asimismo, se incluyen representaciones relevantes de las demás vistas arquitectónicas (casos de uso, implementación, despliegue y atributos de calidad) con el objetivo de ofrecer una comprensión integral del diseño. No obstante, se omiten detalles que no aportan valor significativo al análisis del sistema en su contexto actual, como aquellos relacionados con la vista de procesos pesados o concurrencia a nivel de hilos. El documento busca brindar una visión clara, estructurada y suficiente para guiar las etapas de desarrollo, implementación y mantenimiento del sistema.</w:t>
+        <w:t xml:space="preserve">El presente documento se enfoca principalmente en el desarrollo de la vista lógica de la arquitectura del sistema </w:t>
+      </w:r>
+      <w:proofErr w:type="spellStart"/>
+      <w:r>
+        <w:rPr>
+          <w:rFonts w:ascii="Arial" w:hAnsi="Arial" w:cs="Arial"/>
+          <w:color w:val="000000" w:themeColor="text1"/>
+        </w:rPr>
+        <w:t>DocuCode</w:t>
+      </w:r>
+      <w:proofErr w:type="spellEnd"/>
+      <w:r>
+        <w:rPr>
+          <w:rFonts w:ascii="Arial" w:hAnsi="Arial" w:cs="Arial"/>
+          <w:color w:val="000000" w:themeColor="text1"/>
+        </w:rPr>
+        <w:t>-AI. Esta vista contempla los elementos esenciales que permiten comprender la estructura interna del sistema, tales como los paquetes, clases, secuencias de interacción y componentes clave. Asimismo, se incluyen representaciones relevantes de las demás vistas arquitectónicas (casos de uso, implementación, despliegue y atributos de calidad) con el objetivo de ofrecer una comprensión integral del diseño. No obstante, se omiten detalles que no aportan valor significativo al análisis del sistema en su contexto actual, como aquellos relacionados con la vista de procesos pesados o concurrencia a nivel de hilos. El documento busca brindar una visión clara, estructurada y suficiente para guiar las etapas de desarrollo, implementación y mantenimiento del sistema.</w:t>
       </w:r>
     </w:p>
     <w:p>
@@ -5429,7 +5518,55 @@
                 <w:rFonts w:ascii="Arial" w:hAnsi="Arial" w:cs="Arial"/>
                 <w:color w:val="000000" w:themeColor="text1"/>
               </w:rPr>
-              <w:t>Interfaz de Programación de Aplicaciones (Application Programming Interface). Conjunto de funciones que permiten la comunicación entre sistemas.</w:t>
+              <w:t>Interfaz de Programación de Aplicaciones (</w:t>
+            </w:r>
+            <w:proofErr w:type="spellStart"/>
+            <w:r>
+              <w:rPr>
+                <w:rFonts w:ascii="Arial" w:hAnsi="Arial" w:cs="Arial"/>
+                <w:color w:val="000000" w:themeColor="text1"/>
+              </w:rPr>
+              <w:t>Application</w:t>
+            </w:r>
+            <w:proofErr w:type="spellEnd"/>
+            <w:r>
+              <w:rPr>
+                <w:rFonts w:ascii="Arial" w:hAnsi="Arial" w:cs="Arial"/>
+                <w:color w:val="000000" w:themeColor="text1"/>
+              </w:rPr>
+              <w:t xml:space="preserve"> </w:t>
+            </w:r>
+            <w:proofErr w:type="spellStart"/>
+            <w:r>
+              <w:rPr>
+                <w:rFonts w:ascii="Arial" w:hAnsi="Arial" w:cs="Arial"/>
+                <w:color w:val="000000" w:themeColor="text1"/>
+              </w:rPr>
+              <w:t>Programming</w:t>
+            </w:r>
+            <w:proofErr w:type="spellEnd"/>
+            <w:r>
+              <w:rPr>
+                <w:rFonts w:ascii="Arial" w:hAnsi="Arial" w:cs="Arial"/>
+                <w:color w:val="000000" w:themeColor="text1"/>
+              </w:rPr>
+              <w:t xml:space="preserve"> </w:t>
+            </w:r>
+            <w:proofErr w:type="gramStart"/>
+            <w:r>
+              <w:rPr>
+                <w:rFonts w:ascii="Arial" w:hAnsi="Arial" w:cs="Arial"/>
+                <w:color w:val="000000" w:themeColor="text1"/>
+              </w:rPr>
+              <w:t>Interface</w:t>
+            </w:r>
+            <w:proofErr w:type="gramEnd"/>
+            <w:r>
+              <w:rPr>
+                <w:rFonts w:ascii="Arial" w:hAnsi="Arial" w:cs="Arial"/>
+                <w:color w:val="000000" w:themeColor="text1"/>
+              </w:rPr>
+              <w:t>). Conjunto de funciones que permiten la comunicación entre sistemas.</w:t>
             </w:r>
           </w:p>
         </w:tc>
@@ -5634,12 +5771,21 @@
                 <w:szCs w:val="22"/>
               </w:rPr>
             </w:pPr>
+            <w:proofErr w:type="spellStart"/>
             <w:r>
               <w:rPr>
                 <w:rFonts w:ascii="Arial" w:hAnsi="Arial" w:cs="Arial"/>
                 <w:color w:val="000000" w:themeColor="text1"/>
               </w:rPr>
-              <w:t>DocuCode-AI</w:t>
+              <w:t>DocuCode</w:t>
+            </w:r>
+            <w:proofErr w:type="spellEnd"/>
+            <w:r>
+              <w:rPr>
+                <w:rFonts w:ascii="Arial" w:hAnsi="Arial" w:cs="Arial"/>
+                <w:color w:val="000000" w:themeColor="text1"/>
+              </w:rPr>
+              <w:t>-AI</w:t>
             </w:r>
           </w:p>
         </w:tc>
@@ -5727,6 +5873,7 @@
                 <w:szCs w:val="22"/>
               </w:rPr>
             </w:pPr>
+            <w:proofErr w:type="spellStart"/>
             <w:r>
               <w:rPr>
                 <w:rFonts w:ascii="Arial" w:hAnsi="Arial" w:cs="Arial"/>
@@ -5734,6 +5881,7 @@
               </w:rPr>
               <w:t>OpenAI</w:t>
             </w:r>
+            <w:proofErr w:type="spellEnd"/>
           </w:p>
         </w:tc>
         <w:tc>
@@ -5773,6 +5921,7 @@
                 <w:szCs w:val="22"/>
               </w:rPr>
             </w:pPr>
+            <w:proofErr w:type="spellStart"/>
             <w:r>
               <w:rPr>
                 <w:rFonts w:ascii="Arial" w:hAnsi="Arial" w:cs="Arial"/>
@@ -5780,6 +5929,7 @@
               </w:rPr>
               <w:t>PlantUML</w:t>
             </w:r>
+            <w:proofErr w:type="spellEnd"/>
           </w:p>
         </w:tc>
         <w:tc>
@@ -5844,7 +5994,55 @@
                 <w:rFonts w:ascii="Arial" w:hAnsi="Arial" w:cs="Arial"/>
                 <w:color w:val="000000" w:themeColor="text1"/>
               </w:rPr>
-              <w:t>Lenguaje Unificado de Modelado (Unified Modeling Language), usado para describir modelos del sistema.</w:t>
+              <w:t>Lenguaje Unificado de Modelado (</w:t>
+            </w:r>
+            <w:proofErr w:type="spellStart"/>
+            <w:r>
+              <w:rPr>
+                <w:rFonts w:ascii="Arial" w:hAnsi="Arial" w:cs="Arial"/>
+                <w:color w:val="000000" w:themeColor="text1"/>
+              </w:rPr>
+              <w:t>Unified</w:t>
+            </w:r>
+            <w:proofErr w:type="spellEnd"/>
+            <w:r>
+              <w:rPr>
+                <w:rFonts w:ascii="Arial" w:hAnsi="Arial" w:cs="Arial"/>
+                <w:color w:val="000000" w:themeColor="text1"/>
+              </w:rPr>
+              <w:t xml:space="preserve"> </w:t>
+            </w:r>
+            <w:proofErr w:type="spellStart"/>
+            <w:r>
+              <w:rPr>
+                <w:rFonts w:ascii="Arial" w:hAnsi="Arial" w:cs="Arial"/>
+                <w:color w:val="000000" w:themeColor="text1"/>
+              </w:rPr>
+              <w:t>Modeling</w:t>
+            </w:r>
+            <w:proofErr w:type="spellEnd"/>
+            <w:r>
+              <w:rPr>
+                <w:rFonts w:ascii="Arial" w:hAnsi="Arial" w:cs="Arial"/>
+                <w:color w:val="000000" w:themeColor="text1"/>
+              </w:rPr>
+              <w:t xml:space="preserve"> </w:t>
+            </w:r>
+            <w:proofErr w:type="spellStart"/>
+            <w:r>
+              <w:rPr>
+                <w:rFonts w:ascii="Arial" w:hAnsi="Arial" w:cs="Arial"/>
+                <w:color w:val="000000" w:themeColor="text1"/>
+              </w:rPr>
+              <w:t>Language</w:t>
+            </w:r>
+            <w:proofErr w:type="spellEnd"/>
+            <w:r>
+              <w:rPr>
+                <w:rFonts w:ascii="Arial" w:hAnsi="Arial" w:cs="Arial"/>
+                <w:color w:val="000000" w:themeColor="text1"/>
+              </w:rPr>
+              <w:t>), usado para describir modelos del sistema.</w:t>
             </w:r>
           </w:p>
         </w:tc>
@@ -6084,7 +6282,25 @@
           <w:color w:val="000000" w:themeColor="text1"/>
           <w:lang w:eastAsia="es-PE"/>
         </w:rPr>
-        <w:t>Esta sección define los objetivos arquitectónicos esenciales y las restricciones que condicionan el diseño del sistema DocuCode-AI. Asimismo, se priorizan los requerimientos funcionales y no funcionales con el fin de guiar la implementación progresiva del sistema.</w:t>
+        <w:t xml:space="preserve">Esta sección define los objetivos arquitectónicos esenciales y las restricciones que condicionan el diseño del sistema </w:t>
+      </w:r>
+      <w:proofErr w:type="spellStart"/>
+      <w:r>
+        <w:rPr>
+          <w:rFonts w:ascii="Arial" w:hAnsi="Arial" w:cs="Arial"/>
+          <w:color w:val="000000" w:themeColor="text1"/>
+          <w:lang w:eastAsia="es-PE"/>
+        </w:rPr>
+        <w:t>DocuCode</w:t>
+      </w:r>
+      <w:proofErr w:type="spellEnd"/>
+      <w:r>
+        <w:rPr>
+          <w:rFonts w:ascii="Arial" w:hAnsi="Arial" w:cs="Arial"/>
+          <w:color w:val="000000" w:themeColor="text1"/>
+          <w:lang w:eastAsia="es-PE"/>
+        </w:rPr>
+        <w:t>-AI. Asimismo, se priorizan los requerimientos funcionales y no funcionales con el fin de guiar la implementación progresiva del sistema.</w:t>
       </w:r>
     </w:p>
     <w:p>
@@ -7336,7 +7552,23 @@
               </w:rPr>
             </w:pPr>
             <w:r>
-              <w:t>Toda la comunicación entre el frontend y backend debe estar protegida con HTTPS.</w:t>
+              <w:t xml:space="preserve">Toda la comunicación entre el </w:t>
+            </w:r>
+            <w:proofErr w:type="spellStart"/>
+            <w:r>
+              <w:t>frontend</w:t>
+            </w:r>
+            <w:proofErr w:type="spellEnd"/>
+            <w:r>
+              <w:t xml:space="preserve"> y </w:t>
+            </w:r>
+            <w:proofErr w:type="spellStart"/>
+            <w:r>
+              <w:t>backend</w:t>
+            </w:r>
+            <w:proofErr w:type="spellEnd"/>
+            <w:r>
+              <w:t xml:space="preserve"> debe estar protegida con HTTPS.</w:t>
             </w:r>
           </w:p>
         </w:tc>
@@ -7472,7 +7704,15 @@
               </w:rPr>
             </w:pPr>
             <w:r>
-              <w:t>El sistema debe poder integrarse con nuevas APIs de evaluación o documentación en el futuro.</w:t>
+              <w:t xml:space="preserve">El sistema debe poder integrarse con nuevas </w:t>
+            </w:r>
+            <w:proofErr w:type="spellStart"/>
+            <w:r>
+              <w:t>APIs</w:t>
+            </w:r>
+            <w:proofErr w:type="spellEnd"/>
+            <w:r>
+              <w:t xml:space="preserve"> de evaluación o documentación en el futuro.</w:t>
             </w:r>
           </w:p>
         </w:tc>
@@ -7577,7 +7817,31 @@
           <w:iCs/>
           <w:color w:val="000000" w:themeColor="text1"/>
         </w:rPr>
-        <w:t>A continuación, se describen las principales restricciones técnicas, operativas y de desarrollo que condicionan el diseño y funcionamiento del sistema DocuCode-AI:</w:t>
+        <w:t xml:space="preserve">A continuación, se describen las principales restricciones técnicas, operativas y de desarrollo que condicionan el diseño y funcionamiento del sistema </w:t>
+      </w:r>
+      <w:proofErr w:type="spellStart"/>
+      <w:r>
+        <w:rPr>
+          <w:rFonts w:ascii="Arial" w:hAnsi="Arial" w:cs="Arial"/>
+          <w:b w:val="0"/>
+          <w:bCs w:val="0"/>
+          <w:i/>
+          <w:iCs/>
+          <w:color w:val="000000" w:themeColor="text1"/>
+        </w:rPr>
+        <w:t>DocuCode</w:t>
+      </w:r>
+      <w:proofErr w:type="spellEnd"/>
+      <w:r>
+        <w:rPr>
+          <w:rFonts w:ascii="Arial" w:hAnsi="Arial" w:cs="Arial"/>
+          <w:b w:val="0"/>
+          <w:bCs w:val="0"/>
+          <w:i/>
+          <w:iCs/>
+          <w:color w:val="000000" w:themeColor="text1"/>
+        </w:rPr>
+        <w:t>-AI:</w:t>
       </w:r>
     </w:p>
     <w:p>
@@ -7644,7 +7908,79 @@
           <w:iCs/>
           <w:color w:val="000000" w:themeColor="text1"/>
         </w:rPr>
-        <w:t>El sistema debe desarrollarse utilizando el lenguaje PHP para el backend, y debe ser compatible con servidores que utilicen Apache o Nginx. Se requiere que funcione localmente con XAMPP y que pueda desplegarse en servidores basados en Elastika o similares.</w:t>
+        <w:t xml:space="preserve">El sistema debe desarrollarse utilizando el lenguaje PHP para el </w:t>
+      </w:r>
+      <w:proofErr w:type="spellStart"/>
+      <w:r>
+        <w:rPr>
+          <w:rFonts w:ascii="Arial" w:hAnsi="Arial" w:cs="Arial"/>
+          <w:b w:val="0"/>
+          <w:bCs w:val="0"/>
+          <w:i/>
+          <w:iCs/>
+          <w:color w:val="000000" w:themeColor="text1"/>
+        </w:rPr>
+        <w:t>backend</w:t>
+      </w:r>
+      <w:proofErr w:type="spellEnd"/>
+      <w:r>
+        <w:rPr>
+          <w:rFonts w:ascii="Arial" w:hAnsi="Arial" w:cs="Arial"/>
+          <w:b w:val="0"/>
+          <w:bCs w:val="0"/>
+          <w:i/>
+          <w:iCs/>
+          <w:color w:val="000000" w:themeColor="text1"/>
+        </w:rPr>
+        <w:t xml:space="preserve">, y debe ser compatible con servidores que utilicen Apache o </w:t>
+      </w:r>
+      <w:proofErr w:type="spellStart"/>
+      <w:r>
+        <w:rPr>
+          <w:rFonts w:ascii="Arial" w:hAnsi="Arial" w:cs="Arial"/>
+          <w:b w:val="0"/>
+          <w:bCs w:val="0"/>
+          <w:i/>
+          <w:iCs/>
+          <w:color w:val="000000" w:themeColor="text1"/>
+        </w:rPr>
+        <w:t>Nginx</w:t>
+      </w:r>
+      <w:proofErr w:type="spellEnd"/>
+      <w:r>
+        <w:rPr>
+          <w:rFonts w:ascii="Arial" w:hAnsi="Arial" w:cs="Arial"/>
+          <w:b w:val="0"/>
+          <w:bCs w:val="0"/>
+          <w:i/>
+          <w:iCs/>
+          <w:color w:val="000000" w:themeColor="text1"/>
+        </w:rPr>
+        <w:t xml:space="preserve">. Se requiere que funcione localmente con XAMPP y que pueda desplegarse en servidores basados en </w:t>
+      </w:r>
+      <w:proofErr w:type="spellStart"/>
+      <w:r>
+        <w:rPr>
+          <w:rFonts w:ascii="Arial" w:hAnsi="Arial" w:cs="Arial"/>
+          <w:b w:val="0"/>
+          <w:bCs w:val="0"/>
+          <w:i/>
+          <w:iCs/>
+          <w:color w:val="000000" w:themeColor="text1"/>
+        </w:rPr>
+        <w:t>Elastika</w:t>
+      </w:r>
+      <w:proofErr w:type="spellEnd"/>
+      <w:r>
+        <w:rPr>
+          <w:rFonts w:ascii="Arial" w:hAnsi="Arial" w:cs="Arial"/>
+          <w:b w:val="0"/>
+          <w:bCs w:val="0"/>
+          <w:i/>
+          <w:iCs/>
+          <w:color w:val="000000" w:themeColor="text1"/>
+        </w:rPr>
+        <w:t xml:space="preserve"> o similares.</w:t>
       </w:r>
     </w:p>
     <w:p>
@@ -7752,7 +8088,31 @@
           <w:iCs/>
           <w:color w:val="000000" w:themeColor="text1"/>
         </w:rPr>
-        <w:t>El uso de la API de OpenAI para análisis de código está condicionado por el límite de tokens y la disponibilidad del servicio, así como por las credenciales proporcionadas por el usuario.</w:t>
+        <w:t xml:space="preserve">El uso de la API de </w:t>
+      </w:r>
+      <w:proofErr w:type="spellStart"/>
+      <w:r>
+        <w:rPr>
+          <w:rFonts w:ascii="Arial" w:hAnsi="Arial" w:cs="Arial"/>
+          <w:b w:val="0"/>
+          <w:bCs w:val="0"/>
+          <w:i/>
+          <w:iCs/>
+          <w:color w:val="000000" w:themeColor="text1"/>
+        </w:rPr>
+        <w:t>OpenAI</w:t>
+      </w:r>
+      <w:proofErr w:type="spellEnd"/>
+      <w:r>
+        <w:rPr>
+          <w:rFonts w:ascii="Arial" w:hAnsi="Arial" w:cs="Arial"/>
+          <w:b w:val="0"/>
+          <w:bCs w:val="0"/>
+          <w:i/>
+          <w:iCs/>
+          <w:color w:val="000000" w:themeColor="text1"/>
+        </w:rPr>
+        <w:t xml:space="preserve"> para análisis de código está condicionado por el límite de tokens y la disponibilidad del servicio, así como por las credenciales proporcionadas por el usuario.</w:t>
       </w:r>
     </w:p>
     <w:p>
@@ -8095,7 +8455,15 @@
       </w:pPr>
       <w:bookmarkStart w:id="18" w:name="_Toc69808844"/>
       <w:r>
-        <w:t>La vista de caso de uso permite comprender las funcionalidades principales del sistema DocuCode-AI desde la perspectiva de los actores que interactúan con él. Esta vista es esencial para validar que el sistema satisface los requisitos funcionales esperados por los usuarios finales y otros interesados.</w:t>
+        <w:t xml:space="preserve">La vista de caso de uso permite comprender las funcionalidades principales del sistema </w:t>
+      </w:r>
+      <w:proofErr w:type="spellStart"/>
+      <w:r>
+        <w:t>DocuCode</w:t>
+      </w:r>
+      <w:proofErr w:type="spellEnd"/>
+      <w:r>
+        <w:t>-AI desde la perspectiva de los actores que interactúan con él. Esta vista es esencial para validar que el sistema satisface los requisitos funcionales esperados por los usuarios finales y otros interesados.</w:t>
       </w:r>
     </w:p>
     <w:p>
@@ -8147,7 +8515,21 @@
         <w:rPr>
           <w:rStyle w:val="Textoennegrita"/>
         </w:rPr>
-        <w:t>Sistema OpenAI (externo)</w:t>
+        <w:t xml:space="preserve">Sistema </w:t>
+      </w:r>
+      <w:proofErr w:type="spellStart"/>
+      <w:r>
+        <w:rPr>
+          <w:rStyle w:val="Textoennegrita"/>
+        </w:rPr>
+        <w:t>OpenAI</w:t>
+      </w:r>
+      <w:proofErr w:type="spellEnd"/>
+      <w:r>
+        <w:rPr>
+          <w:rStyle w:val="Textoennegrita"/>
+        </w:rPr>
+        <w:t xml:space="preserve"> (externo)</w:t>
       </w:r>
       <w:r>
         <w:t>: Servicio de inteligencia artificial al que se consulta para generar resúmenes, comentarios y sugerencias de calidad.</w:t>
@@ -8803,7 +9185,15 @@
         <w:ind w:left="792"/>
       </w:pPr>
       <w:r>
-        <w:t>La vista lógica representa la estructura del sistema DocuCode-AI desde una perspectiva funcional, orientada a mostrar cómo se organizan sus componentes internos y cómo se relacionan entre sí. Esta vista es clave para comprender la arquitectura de software a nivel de diseño, destacando los subsistemas, módulos o paquetes que permiten la implementación modular, mantenible y escalable.</w:t>
+        <w:t xml:space="preserve">La vista lógica representa la estructura del sistema </w:t>
+      </w:r>
+      <w:proofErr w:type="spellStart"/>
+      <w:r>
+        <w:t>DocuCode</w:t>
+      </w:r>
+      <w:proofErr w:type="spellEnd"/>
+      <w:r>
+        <w:t>-AI desde una perspectiva funcional, orientada a mostrar cómo se organizan sus componentes internos y cómo se relacionan entre sí. Esta vista es clave para comprender la arquitectura de software a nivel de diseño, destacando los subsistemas, módulos o paquetes que permiten la implementación modular, mantenible y escalable.</w:t>
       </w:r>
     </w:p>
     <w:p>
@@ -8812,14 +9202,24 @@
         <w:ind w:left="792"/>
       </w:pPr>
       <w:r>
-        <w:t xml:space="preserve">En DocuCode-AI, el sistema se ha diseñado siguiendo el patrón </w:t>
-      </w:r>
+        <w:t xml:space="preserve">En </w:t>
+      </w:r>
+      <w:proofErr w:type="spellStart"/>
+      <w:r>
+        <w:t>DocuCode</w:t>
+      </w:r>
+      <w:proofErr w:type="spellEnd"/>
+      <w:r>
+        <w:t xml:space="preserve">-AI, el sistema se ha diseñado siguiendo el patrón </w:t>
+      </w:r>
+      <w:proofErr w:type="spellStart"/>
       <w:r>
         <w:rPr>
           <w:rStyle w:val="Textoennegrita"/>
         </w:rPr>
         <w:t>Facade</w:t>
       </w:r>
+      <w:proofErr w:type="spellEnd"/>
       <w:r>
         <w:t xml:space="preserve">, permitiendo desacoplar la interfaz de usuario del procesamiento interno. A su vez, se adopta una descomposición en </w:t>
       </w:r>
@@ -10579,7 +10979,107 @@
           <w:iCs/>
           <w:color w:val="000000" w:themeColor="text1"/>
         </w:rPr>
-        <w:t>Los atributos de calidad (Quality Attributes, QAs) representan propiedades medibles y evaluables de un sistema que permiten identificar el grado en que este satisface las necesidades de sus usuarios y partes interesadas (stakeholders), más allá de su funcionalidad básica. Según Wojcik (2013), estos atributos corresponden a los requerimientos no funcionales y son fundamentales para determinar la aceptación, confiabilidad y sostenibilidad del software.</w:t>
+        <w:t>Los atributos de calidad (</w:t>
+      </w:r>
+      <w:proofErr w:type="spellStart"/>
+      <w:r>
+        <w:rPr>
+          <w:rFonts w:ascii="Arial" w:hAnsi="Arial" w:cs="Arial"/>
+          <w:i/>
+          <w:iCs/>
+          <w:color w:val="000000" w:themeColor="text1"/>
+        </w:rPr>
+        <w:t>Quality</w:t>
+      </w:r>
+      <w:proofErr w:type="spellEnd"/>
+      <w:r>
+        <w:rPr>
+          <w:rFonts w:ascii="Arial" w:hAnsi="Arial" w:cs="Arial"/>
+          <w:i/>
+          <w:iCs/>
+          <w:color w:val="000000" w:themeColor="text1"/>
+        </w:rPr>
+        <w:t xml:space="preserve"> </w:t>
+      </w:r>
+      <w:proofErr w:type="spellStart"/>
+      <w:r>
+        <w:rPr>
+          <w:rFonts w:ascii="Arial" w:hAnsi="Arial" w:cs="Arial"/>
+          <w:i/>
+          <w:iCs/>
+          <w:color w:val="000000" w:themeColor="text1"/>
+        </w:rPr>
+        <w:t>Attributes</w:t>
+      </w:r>
+      <w:proofErr w:type="spellEnd"/>
+      <w:r>
+        <w:rPr>
+          <w:rFonts w:ascii="Arial" w:hAnsi="Arial" w:cs="Arial"/>
+          <w:i/>
+          <w:iCs/>
+          <w:color w:val="000000" w:themeColor="text1"/>
+        </w:rPr>
+        <w:t xml:space="preserve">, </w:t>
+      </w:r>
+      <w:proofErr w:type="spellStart"/>
+      <w:r>
+        <w:rPr>
+          <w:rFonts w:ascii="Arial" w:hAnsi="Arial" w:cs="Arial"/>
+          <w:i/>
+          <w:iCs/>
+          <w:color w:val="000000" w:themeColor="text1"/>
+        </w:rPr>
+        <w:t>QAs</w:t>
+      </w:r>
+      <w:proofErr w:type="spellEnd"/>
+      <w:r>
+        <w:rPr>
+          <w:rFonts w:ascii="Arial" w:hAnsi="Arial" w:cs="Arial"/>
+          <w:i/>
+          <w:iCs/>
+          <w:color w:val="000000" w:themeColor="text1"/>
+        </w:rPr>
+        <w:t>) representan propiedades medibles y evaluables de un sistema que permiten identificar el grado en que este satisface las necesidades de sus usuarios y partes interesadas (</w:t>
+      </w:r>
+      <w:proofErr w:type="spellStart"/>
+      <w:r>
+        <w:rPr>
+          <w:rFonts w:ascii="Arial" w:hAnsi="Arial" w:cs="Arial"/>
+          <w:i/>
+          <w:iCs/>
+          <w:color w:val="000000" w:themeColor="text1"/>
+        </w:rPr>
+        <w:t>stakeholders</w:t>
+      </w:r>
+      <w:proofErr w:type="spellEnd"/>
+      <w:r>
+        <w:rPr>
+          <w:rFonts w:ascii="Arial" w:hAnsi="Arial" w:cs="Arial"/>
+          <w:i/>
+          <w:iCs/>
+          <w:color w:val="000000" w:themeColor="text1"/>
+        </w:rPr>
+        <w:t xml:space="preserve">), más allá de su funcionalidad básica. Según </w:t>
+      </w:r>
+      <w:proofErr w:type="spellStart"/>
+      <w:r>
+        <w:rPr>
+          <w:rFonts w:ascii="Arial" w:hAnsi="Arial" w:cs="Arial"/>
+          <w:i/>
+          <w:iCs/>
+          <w:color w:val="000000" w:themeColor="text1"/>
+        </w:rPr>
+        <w:t>Wojcik</w:t>
+      </w:r>
+      <w:proofErr w:type="spellEnd"/>
+      <w:r>
+        <w:rPr>
+          <w:rFonts w:ascii="Arial" w:hAnsi="Arial" w:cs="Arial"/>
+          <w:i/>
+          <w:iCs/>
+          <w:color w:val="000000" w:themeColor="text1"/>
+        </w:rPr>
+        <w:t xml:space="preserve"> (2013), estos atributos corresponden a los requerimientos no funcionales y son fundamentales para determinar la aceptación, confiabilidad y sostenibilidad del software.</w:t>
       </w:r>
     </w:p>
     <w:p>
@@ -10620,7 +11120,27 @@
           <w:iCs/>
           <w:color w:val="000000" w:themeColor="text1"/>
         </w:rPr>
-        <w:t>En el caso del sistema DocuCode-AI, los atributos de calidad permiten asegurar que el entorno académico pueda confiar en un sistema estable, seguro, comprensible y eficiente, facilitando la experiencia tanto del estudiante como del docente en el análisis de código y generación de documentación técnica automatizada.</w:t>
+        <w:t xml:space="preserve">En el caso del sistema </w:t>
+      </w:r>
+      <w:proofErr w:type="spellStart"/>
+      <w:r>
+        <w:rPr>
+          <w:rFonts w:ascii="Arial" w:hAnsi="Arial" w:cs="Arial"/>
+          <w:i/>
+          <w:iCs/>
+          <w:color w:val="000000" w:themeColor="text1"/>
+        </w:rPr>
+        <w:t>DocuCode</w:t>
+      </w:r>
+      <w:proofErr w:type="spellEnd"/>
+      <w:r>
+        <w:rPr>
+          <w:rFonts w:ascii="Arial" w:hAnsi="Arial" w:cs="Arial"/>
+          <w:i/>
+          <w:iCs/>
+          <w:color w:val="000000" w:themeColor="text1"/>
+        </w:rPr>
+        <w:t>-AI, los atributos de calidad permiten asegurar que el entorno académico pueda confiar en un sistema estable, seguro, comprensible y eficiente, facilitando la experiencia tanto del estudiante como del docente en el análisis de código y generación de documentación técnica automatizada.</w:t>
       </w:r>
     </w:p>
     <w:p>
@@ -10719,8 +11239,13 @@
       <w:pPr>
         <w:pStyle w:val="NormalWeb"/>
       </w:pPr>
-      <w:r>
-        <w:t xml:space="preserve">DocuCode-AI ha sido diseñado para ofrecer una cobertura completa de funcionalidades requeridas en el entorno educativo. Entre estas destacan: la subida de archivos, análisis automatizado con IA, generación de diagramas UML y evaluación de calidad de código. </w:t>
+      <w:proofErr w:type="spellStart"/>
+      <w:r>
+        <w:t>DocuCode</w:t>
+      </w:r>
+      <w:proofErr w:type="spellEnd"/>
+      <w:r>
+        <w:t xml:space="preserve">-AI ha sido diseñado para ofrecer una cobertura completa de funcionalidades requeridas en el entorno educativo. Entre estas destacan: la subida de archivos, análisis automatizado con IA, generación de diagramas UML y evaluación de calidad de código. </w:t>
       </w:r>
       <w:r>
         <w:lastRenderedPageBreak/>
@@ -10854,7 +11379,15 @@
         <w:pStyle w:val="NormalWeb"/>
       </w:pPr>
       <w:r>
-        <w:t>El rendimiento del sistema se mide en función del tiempo de respuesta al analizar archivos y generar diagramas. Para ello, se optimiza el procesamiento mediante cargas asíncronas y uso de compresión en la transmisión de datos. Las pruebas preliminares demuestran tiempos de respuesta aceptables (&lt; 4 segundos para archivos estándar) y un consumo moderado de recursos del servidor. Las llamadas a la API de OpenAI se manejan de forma eficiente para evitar cuellos de botella.</w:t>
+        <w:t xml:space="preserve">El rendimiento del sistema se mide en función del tiempo de respuesta al analizar archivos y generar diagramas. Para ello, se optimiza el procesamiento mediante cargas asíncronas y uso de compresión en la transmisión de datos. Las pruebas preliminares demuestran tiempos de respuesta aceptables (&lt; 4 segundos para archivos estándar) y un consumo moderado de recursos del servidor. Las llamadas a la API de </w:t>
+      </w:r>
+      <w:proofErr w:type="spellStart"/>
+      <w:r>
+        <w:t>OpenAI</w:t>
+      </w:r>
+      <w:proofErr w:type="spellEnd"/>
+      <w:r>
+        <w:t xml:space="preserve"> se manejan de forma eficiente para evitar cuellos de botella.</w:t>
       </w:r>
     </w:p>
     <w:p>
@@ -10964,7 +11497,7 @@
 </file>
 
 <file path=word/endnotes.xml><?xml version="1.0" encoding="utf-8"?>
-<w:endnotes xmlns:wpc="http://schemas.microsoft.com/office/word/2010/wordprocessingCanvas" xmlns:cx="http://schemas.microsoft.com/office/drawing/2014/chartex" xmlns:cx1="http://schemas.microsoft.com/office/drawing/2015/9/8/chartex" xmlns:cx2="http://schemas.microsoft.com/office/drawing/2015/10/21/chartex" xmlns:cx3="http://schemas.microsoft.com/office/drawing/2016/5/9/chartex" xmlns:cx4="http://schemas.microsoft.com/office/drawing/2016/5/10/chartex" xmlns:cx5="http://schemas.microsoft.com/office/drawing/2016/5/11/chartex" xmlns:cx6="http://schemas.microsoft.com/office/drawing/2016/5/12/chartex" xmlns:cx7="http://schemas.microsoft.com/office/drawing/2016/5/13/chartex" xmlns:cx8="http://schemas.microsoft.com/office/drawing/2016/5/14/chartex" xmlns:mc="http://schemas.openxmlformats.org/markup-compatibility/2006" xmlns:aink="http://schemas.microsoft.com/office/drawing/2016/ink" xmlns:am3d="http://schemas.microsoft.com/office/drawing/2017/model3d" xmlns:o="urn:schemas-microsoft-com:office:office" xmlns:r="http://schemas.openxmlformats.org/officeDocument/2006/relationships" xmlns:m="http://schemas.openxmlformats.org/officeDocument/2006/math" xmlns:v="urn:schemas-microsoft-com:vml" xmlns:wp14="http://schemas.microsoft.com/office/word/2010/wordprocessingDrawing" xmlns:wp="http://schemas.openxmlformats.org/drawingml/2006/wordprocessingDrawing" xmlns:w10="urn:schemas-microsoft-com:office:word" xmlns:w="http://schemas.openxmlformats.org/wordprocessingml/2006/main" xmlns:w14="http://schemas.microsoft.com/office/word/2010/wordml" xmlns:w15="http://schemas.microsoft.com/office/word/2012/wordml" xmlns:w16cex="http://schemas.microsoft.com/office/word/2018/wordml/cex" xmlns:w16cid="http://schemas.microsoft.com/office/word/2016/wordml/cid" xmlns:w16="http://schemas.microsoft.com/office/word/2018/wordml" xmlns:w16se="http://schemas.microsoft.com/office/word/2015/wordml/symex" xmlns:wpg="http://schemas.microsoft.com/office/word/2010/wordprocessingGroup" xmlns:wpi="http://schemas.microsoft.com/office/word/2010/wordprocessingInk" xmlns:wne="http://schemas.microsoft.com/office/word/2006/wordml" xmlns:wps="http://schemas.microsoft.com/office/word/2010/wordprocessingShape" mc:Ignorable="w14 w15 w16se w16cid w16 w16cex wp14">
+<w:endnotes xmlns:wpc="http://schemas.microsoft.com/office/word/2010/wordprocessingCanvas" xmlns:cx="http://schemas.microsoft.com/office/drawing/2014/chartex" xmlns:cx1="http://schemas.microsoft.com/office/drawing/2015/9/8/chartex" xmlns:cx2="http://schemas.microsoft.com/office/drawing/2015/10/21/chartex" xmlns:cx3="http://schemas.microsoft.com/office/drawing/2016/5/9/chartex" xmlns:cx4="http://schemas.microsoft.com/office/drawing/2016/5/10/chartex" xmlns:cx5="http://schemas.microsoft.com/office/drawing/2016/5/11/chartex" xmlns:cx6="http://schemas.microsoft.com/office/drawing/2016/5/12/chartex" xmlns:cx7="http://schemas.microsoft.com/office/drawing/2016/5/13/chartex" xmlns:cx8="http://schemas.microsoft.com/office/drawing/2016/5/14/chartex" xmlns:mc="http://schemas.openxmlformats.org/markup-compatibility/2006" xmlns:aink="http://schemas.microsoft.com/office/drawing/2016/ink" xmlns:am3d="http://schemas.microsoft.com/office/drawing/2017/model3d" xmlns:o="urn:schemas-microsoft-com:office:office" xmlns:oel="http://schemas.microsoft.com/office/2019/extlst" xmlns:r="http://schemas.openxmlformats.org/officeDocument/2006/relationships" xmlns:m="http://schemas.openxmlformats.org/officeDocument/2006/math" xmlns:v="urn:schemas-microsoft-com:vml" xmlns:wp14="http://schemas.microsoft.com/office/word/2010/wordprocessingDrawing" xmlns:wp="http://schemas.openxmlformats.org/drawingml/2006/wordprocessingDrawing" xmlns:w10="urn:schemas-microsoft-com:office:word" xmlns:w="http://schemas.openxmlformats.org/wordprocessingml/2006/main" xmlns:w14="http://schemas.microsoft.com/office/word/2010/wordml" xmlns:w15="http://schemas.microsoft.com/office/word/2012/wordml" xmlns:w16cex="http://schemas.microsoft.com/office/word/2018/wordml/cex" xmlns:w16cid="http://schemas.microsoft.com/office/word/2016/wordml/cid" xmlns:w16="http://schemas.microsoft.com/office/word/2018/wordml" xmlns:w16du="http://schemas.microsoft.com/office/word/2023/wordml/word16du" xmlns:w16sdtdh="http://schemas.microsoft.com/office/word/2020/wordml/sdtdatahash" xmlns:w16sdtfl="http://schemas.microsoft.com/office/word/2024/wordml/sdtformatlock" xmlns:w16se="http://schemas.microsoft.com/office/word/2015/wordml/symex" xmlns:wpg="http://schemas.microsoft.com/office/word/2010/wordprocessingGroup" xmlns:wpi="http://schemas.microsoft.com/office/word/2010/wordprocessingInk" xmlns:wne="http://schemas.microsoft.com/office/word/2006/wordml" xmlns:wps="http://schemas.microsoft.com/office/word/2010/wordprocessingShape" mc:Ignorable="w14 w15 w16se w16cid w16 w16cex w16sdtdh w16sdtfl w16du wp14">
   <w:endnote w:type="separator" w:id="-1">
     <w:p>
       <w:pPr>
@@ -10989,7 +11522,7 @@
 </file>
 
 <file path=word/footer1.xml><?xml version="1.0" encoding="utf-8"?>
-<w:ftr xmlns:wpc="http://schemas.microsoft.com/office/word/2010/wordprocessingCanvas" xmlns:cx="http://schemas.microsoft.com/office/drawing/2014/chartex" xmlns:cx1="http://schemas.microsoft.com/office/drawing/2015/9/8/chartex" xmlns:cx2="http://schemas.microsoft.com/office/drawing/2015/10/21/chartex" xmlns:cx3="http://schemas.microsoft.com/office/drawing/2016/5/9/chartex" xmlns:cx4="http://schemas.microsoft.com/office/drawing/2016/5/10/chartex" xmlns:cx5="http://schemas.microsoft.com/office/drawing/2016/5/11/chartex" xmlns:cx6="http://schemas.microsoft.com/office/drawing/2016/5/12/chartex" xmlns:cx7="http://schemas.microsoft.com/office/drawing/2016/5/13/chartex" xmlns:cx8="http://schemas.microsoft.com/office/drawing/2016/5/14/chartex" xmlns:mc="http://schemas.openxmlformats.org/markup-compatibility/2006" xmlns:aink="http://schemas.microsoft.com/office/drawing/2016/ink" xmlns:am3d="http://schemas.microsoft.com/office/drawing/2017/model3d" xmlns:o="urn:schemas-microsoft-com:office:office" xmlns:r="http://schemas.openxmlformats.org/officeDocument/2006/relationships" xmlns:m="http://schemas.openxmlformats.org/officeDocument/2006/math" xmlns:v="urn:schemas-microsoft-com:vml" xmlns:wp14="http://schemas.microsoft.com/office/word/2010/wordprocessingDrawing" xmlns:wp="http://schemas.openxmlformats.org/drawingml/2006/wordprocessingDrawing" xmlns:w10="urn:schemas-microsoft-com:office:word" xmlns:w="http://schemas.openxmlformats.org/wordprocessingml/2006/main" xmlns:w14="http://schemas.microsoft.com/office/word/2010/wordml" xmlns:w15="http://schemas.microsoft.com/office/word/2012/wordml" xmlns:w16cex="http://schemas.microsoft.com/office/word/2018/wordml/cex" xmlns:w16cid="http://schemas.microsoft.com/office/word/2016/wordml/cid" xmlns:w16="http://schemas.microsoft.com/office/word/2018/wordml" xmlns:w16se="http://schemas.microsoft.com/office/word/2015/wordml/symex" xmlns:wpg="http://schemas.microsoft.com/office/word/2010/wordprocessingGroup" xmlns:wpi="http://schemas.microsoft.com/office/word/2010/wordprocessingInk" xmlns:wne="http://schemas.microsoft.com/office/word/2006/wordml" xmlns:wps="http://schemas.microsoft.com/office/word/2010/wordprocessingShape" mc:Ignorable="w14 w15 w16se w16cid w16 w16cex wp14">
+<w:ftr xmlns:wpc="http://schemas.microsoft.com/office/word/2010/wordprocessingCanvas" xmlns:cx="http://schemas.microsoft.com/office/drawing/2014/chartex" xmlns:cx1="http://schemas.microsoft.com/office/drawing/2015/9/8/chartex" xmlns:cx2="http://schemas.microsoft.com/office/drawing/2015/10/21/chartex" xmlns:cx3="http://schemas.microsoft.com/office/drawing/2016/5/9/chartex" xmlns:cx4="http://schemas.microsoft.com/office/drawing/2016/5/10/chartex" xmlns:cx5="http://schemas.microsoft.com/office/drawing/2016/5/11/chartex" xmlns:cx6="http://schemas.microsoft.com/office/drawing/2016/5/12/chartex" xmlns:cx7="http://schemas.microsoft.com/office/drawing/2016/5/13/chartex" xmlns:cx8="http://schemas.microsoft.com/office/drawing/2016/5/14/chartex" xmlns:mc="http://schemas.openxmlformats.org/markup-compatibility/2006" xmlns:aink="http://schemas.microsoft.com/office/drawing/2016/ink" xmlns:am3d="http://schemas.microsoft.com/office/drawing/2017/model3d" xmlns:o="urn:schemas-microsoft-com:office:office" xmlns:oel="http://schemas.microsoft.com/office/2019/extlst" xmlns:r="http://schemas.openxmlformats.org/officeDocument/2006/relationships" xmlns:m="http://schemas.openxmlformats.org/officeDocument/2006/math" xmlns:v="urn:schemas-microsoft-com:vml" xmlns:wp14="http://schemas.microsoft.com/office/word/2010/wordprocessingDrawing" xmlns:wp="http://schemas.openxmlformats.org/drawingml/2006/wordprocessingDrawing" xmlns:w10="urn:schemas-microsoft-com:office:word" xmlns:w="http://schemas.openxmlformats.org/wordprocessingml/2006/main" xmlns:w14="http://schemas.microsoft.com/office/word/2010/wordml" xmlns:w15="http://schemas.microsoft.com/office/word/2012/wordml" xmlns:w16cex="http://schemas.microsoft.com/office/word/2018/wordml/cex" xmlns:w16cid="http://schemas.microsoft.com/office/word/2016/wordml/cid" xmlns:w16="http://schemas.microsoft.com/office/word/2018/wordml" xmlns:w16du="http://schemas.microsoft.com/office/word/2023/wordml/word16du" xmlns:w16sdtdh="http://schemas.microsoft.com/office/word/2020/wordml/sdtdatahash" xmlns:w16sdtfl="http://schemas.microsoft.com/office/word/2024/wordml/sdtformatlock" xmlns:w16se="http://schemas.microsoft.com/office/word/2015/wordml/symex" xmlns:wpg="http://schemas.microsoft.com/office/word/2010/wordprocessingGroup" xmlns:wpi="http://schemas.microsoft.com/office/word/2010/wordprocessingInk" xmlns:wne="http://schemas.microsoft.com/office/word/2006/wordml" xmlns:wps="http://schemas.microsoft.com/office/word/2010/wordprocessingShape" mc:Ignorable="w14 w15 w16se w16cid w16 w16cex w16sdtdh w16sdtfl w16du wp14">
   <w:sdt>
     <w:sdtPr>
       <w:id w:val="-1014383162"/>
@@ -10998,7 +11531,6 @@
         <w:docPartUnique/>
       </w:docPartObj>
     </w:sdtPr>
-    <w:sdtEndPr/>
     <w:sdtContent>
       <w:p>
         <w:pPr>
@@ -11036,7 +11568,7 @@
 </file>
 
 <file path=word/footnotes.xml><?xml version="1.0" encoding="utf-8"?>
-<w:footnotes xmlns:wpc="http://schemas.microsoft.com/office/word/2010/wordprocessingCanvas" xmlns:cx="http://schemas.microsoft.com/office/drawing/2014/chartex" xmlns:cx1="http://schemas.microsoft.com/office/drawing/2015/9/8/chartex" xmlns:cx2="http://schemas.microsoft.com/office/drawing/2015/10/21/chartex" xmlns:cx3="http://schemas.microsoft.com/office/drawing/2016/5/9/chartex" xmlns:cx4="http://schemas.microsoft.com/office/drawing/2016/5/10/chartex" xmlns:cx5="http://schemas.microsoft.com/office/drawing/2016/5/11/chartex" xmlns:cx6="http://schemas.microsoft.com/office/drawing/2016/5/12/chartex" xmlns:cx7="http://schemas.microsoft.com/office/drawing/2016/5/13/chartex" xmlns:cx8="http://schemas.microsoft.com/office/drawing/2016/5/14/chartex" xmlns:mc="http://schemas.openxmlformats.org/markup-compatibility/2006" xmlns:aink="http://schemas.microsoft.com/office/drawing/2016/ink" xmlns:am3d="http://schemas.microsoft.com/office/drawing/2017/model3d" xmlns:o="urn:schemas-microsoft-com:office:office" xmlns:r="http://schemas.openxmlformats.org/officeDocument/2006/relationships" xmlns:m="http://schemas.openxmlformats.org/officeDocument/2006/math" xmlns:v="urn:schemas-microsoft-com:vml" xmlns:wp14="http://schemas.microsoft.com/office/word/2010/wordprocessingDrawing" xmlns:wp="http://schemas.openxmlformats.org/drawingml/2006/wordprocessingDrawing" xmlns:w10="urn:schemas-microsoft-com:office:word" xmlns:w="http://schemas.openxmlformats.org/wordprocessingml/2006/main" xmlns:w14="http://schemas.microsoft.com/office/word/2010/wordml" xmlns:w15="http://schemas.microsoft.com/office/word/2012/wordml" xmlns:w16cex="http://schemas.microsoft.com/office/word/2018/wordml/cex" xmlns:w16cid="http://schemas.microsoft.com/office/word/2016/wordml/cid" xmlns:w16="http://schemas.microsoft.com/office/word/2018/wordml" xmlns:w16se="http://schemas.microsoft.com/office/word/2015/wordml/symex" xmlns:wpg="http://schemas.microsoft.com/office/word/2010/wordprocessingGroup" xmlns:wpi="http://schemas.microsoft.com/office/word/2010/wordprocessingInk" xmlns:wne="http://schemas.microsoft.com/office/word/2006/wordml" xmlns:wps="http://schemas.microsoft.com/office/word/2010/wordprocessingShape" mc:Ignorable="w14 w15 w16se w16cid w16 w16cex wp14">
+<w:footnotes xmlns:wpc="http://schemas.microsoft.com/office/word/2010/wordprocessingCanvas" xmlns:cx="http://schemas.microsoft.com/office/drawing/2014/chartex" xmlns:cx1="http://schemas.microsoft.com/office/drawing/2015/9/8/chartex" xmlns:cx2="http://schemas.microsoft.com/office/drawing/2015/10/21/chartex" xmlns:cx3="http://schemas.microsoft.com/office/drawing/2016/5/9/chartex" xmlns:cx4="http://schemas.microsoft.com/office/drawing/2016/5/10/chartex" xmlns:cx5="http://schemas.microsoft.com/office/drawing/2016/5/11/chartex" xmlns:cx6="http://schemas.microsoft.com/office/drawing/2016/5/12/chartex" xmlns:cx7="http://schemas.microsoft.com/office/drawing/2016/5/13/chartex" xmlns:cx8="http://schemas.microsoft.com/office/drawing/2016/5/14/chartex" xmlns:mc="http://schemas.openxmlformats.org/markup-compatibility/2006" xmlns:aink="http://schemas.microsoft.com/office/drawing/2016/ink" xmlns:am3d="http://schemas.microsoft.com/office/drawing/2017/model3d" xmlns:o="urn:schemas-microsoft-com:office:office" xmlns:oel="http://schemas.microsoft.com/office/2019/extlst" xmlns:r="http://schemas.openxmlformats.org/officeDocument/2006/relationships" xmlns:m="http://schemas.openxmlformats.org/officeDocument/2006/math" xmlns:v="urn:schemas-microsoft-com:vml" xmlns:wp14="http://schemas.microsoft.com/office/word/2010/wordprocessingDrawing" xmlns:wp="http://schemas.openxmlformats.org/drawingml/2006/wordprocessingDrawing" xmlns:w10="urn:schemas-microsoft-com:office:word" xmlns:w="http://schemas.openxmlformats.org/wordprocessingml/2006/main" xmlns:w14="http://schemas.microsoft.com/office/word/2010/wordml" xmlns:w15="http://schemas.microsoft.com/office/word/2012/wordml" xmlns:w16cex="http://schemas.microsoft.com/office/word/2018/wordml/cex" xmlns:w16cid="http://schemas.microsoft.com/office/word/2016/wordml/cid" xmlns:w16="http://schemas.microsoft.com/office/word/2018/wordml" xmlns:w16du="http://schemas.microsoft.com/office/word/2023/wordml/word16du" xmlns:w16sdtdh="http://schemas.microsoft.com/office/word/2020/wordml/sdtdatahash" xmlns:w16sdtfl="http://schemas.microsoft.com/office/word/2024/wordml/sdtformatlock" xmlns:w16se="http://schemas.microsoft.com/office/word/2015/wordml/symex" xmlns:wpg="http://schemas.microsoft.com/office/word/2010/wordprocessingGroup" xmlns:wpi="http://schemas.microsoft.com/office/word/2010/wordprocessingInk" xmlns:wne="http://schemas.microsoft.com/office/word/2006/wordml" xmlns:wps="http://schemas.microsoft.com/office/word/2010/wordprocessingShape" mc:Ignorable="w14 w15 w16se w16cid w16 w16cex w16sdtdh w16sdtfl w16du wp14">
   <w:footnote w:type="separator" w:id="-1">
     <w:p>
       <w:pPr>
@@ -11061,7 +11593,7 @@
 </file>
 
 <file path=word/header1.xml><?xml version="1.0" encoding="utf-8"?>
-<w:hdr xmlns:wpc="http://schemas.microsoft.com/office/word/2010/wordprocessingCanvas" xmlns:cx="http://schemas.microsoft.com/office/drawing/2014/chartex" xmlns:cx1="http://schemas.microsoft.com/office/drawing/2015/9/8/chartex" xmlns:cx2="http://schemas.microsoft.com/office/drawing/2015/10/21/chartex" xmlns:cx3="http://schemas.microsoft.com/office/drawing/2016/5/9/chartex" xmlns:cx4="http://schemas.microsoft.com/office/drawing/2016/5/10/chartex" xmlns:cx5="http://schemas.microsoft.com/office/drawing/2016/5/11/chartex" xmlns:cx6="http://schemas.microsoft.com/office/drawing/2016/5/12/chartex" xmlns:cx7="http://schemas.microsoft.com/office/drawing/2016/5/13/chartex" xmlns:cx8="http://schemas.microsoft.com/office/drawing/2016/5/14/chartex" xmlns:mc="http://schemas.openxmlformats.org/markup-compatibility/2006" xmlns:aink="http://schemas.microsoft.com/office/drawing/2016/ink" xmlns:am3d="http://schemas.microsoft.com/office/drawing/2017/model3d" xmlns:o="urn:schemas-microsoft-com:office:office" xmlns:r="http://schemas.openxmlformats.org/officeDocument/2006/relationships" xmlns:m="http://schemas.openxmlformats.org/officeDocument/2006/math" xmlns:v="urn:schemas-microsoft-com:vml" xmlns:wp14="http://schemas.microsoft.com/office/word/2010/wordprocessingDrawing" xmlns:wp="http://schemas.openxmlformats.org/drawingml/2006/wordprocessingDrawing" xmlns:w10="urn:schemas-microsoft-com:office:word" xmlns:w="http://schemas.openxmlformats.org/wordprocessingml/2006/main" xmlns:w14="http://schemas.microsoft.com/office/word/2010/wordml" xmlns:w15="http://schemas.microsoft.com/office/word/2012/wordml" xmlns:w16cex="http://schemas.microsoft.com/office/word/2018/wordml/cex" xmlns:w16cid="http://schemas.microsoft.com/office/word/2016/wordml/cid" xmlns:w16="http://schemas.microsoft.com/office/word/2018/wordml" xmlns:w16se="http://schemas.microsoft.com/office/word/2015/wordml/symex" xmlns:wpg="http://schemas.microsoft.com/office/word/2010/wordprocessingGroup" xmlns:wpi="http://schemas.microsoft.com/office/word/2010/wordprocessingInk" xmlns:wne="http://schemas.microsoft.com/office/word/2006/wordml" xmlns:wps="http://schemas.microsoft.com/office/word/2010/wordprocessingShape" mc:Ignorable="w14 w15 w16se w16cid w16 w16cex wp14">
+<w:hdr xmlns:wpc="http://schemas.microsoft.com/office/word/2010/wordprocessingCanvas" xmlns:cx="http://schemas.microsoft.com/office/drawing/2014/chartex" xmlns:cx1="http://schemas.microsoft.com/office/drawing/2015/9/8/chartex" xmlns:cx2="http://schemas.microsoft.com/office/drawing/2015/10/21/chartex" xmlns:cx3="http://schemas.microsoft.com/office/drawing/2016/5/9/chartex" xmlns:cx4="http://schemas.microsoft.com/office/drawing/2016/5/10/chartex" xmlns:cx5="http://schemas.microsoft.com/office/drawing/2016/5/11/chartex" xmlns:cx6="http://schemas.microsoft.com/office/drawing/2016/5/12/chartex" xmlns:cx7="http://schemas.microsoft.com/office/drawing/2016/5/13/chartex" xmlns:cx8="http://schemas.microsoft.com/office/drawing/2016/5/14/chartex" xmlns:mc="http://schemas.openxmlformats.org/markup-compatibility/2006" xmlns:aink="http://schemas.microsoft.com/office/drawing/2016/ink" xmlns:am3d="http://schemas.microsoft.com/office/drawing/2017/model3d" xmlns:o="urn:schemas-microsoft-com:office:office" xmlns:oel="http://schemas.microsoft.com/office/2019/extlst" xmlns:r="http://schemas.openxmlformats.org/officeDocument/2006/relationships" xmlns:m="http://schemas.openxmlformats.org/officeDocument/2006/math" xmlns:v="urn:schemas-microsoft-com:vml" xmlns:wp14="http://schemas.microsoft.com/office/word/2010/wordprocessingDrawing" xmlns:wp="http://schemas.openxmlformats.org/drawingml/2006/wordprocessingDrawing" xmlns:w10="urn:schemas-microsoft-com:office:word" xmlns:w="http://schemas.openxmlformats.org/wordprocessingml/2006/main" xmlns:w14="http://schemas.microsoft.com/office/word/2010/wordml" xmlns:w15="http://schemas.microsoft.com/office/word/2012/wordml" xmlns:w16cex="http://schemas.microsoft.com/office/word/2018/wordml/cex" xmlns:w16cid="http://schemas.microsoft.com/office/word/2016/wordml/cid" xmlns:w16="http://schemas.microsoft.com/office/word/2018/wordml" xmlns:w16du="http://schemas.microsoft.com/office/word/2023/wordml/word16du" xmlns:w16sdtdh="http://schemas.microsoft.com/office/word/2020/wordml/sdtdatahash" xmlns:w16sdtfl="http://schemas.microsoft.com/office/word/2024/wordml/sdtformatlock" xmlns:w16se="http://schemas.microsoft.com/office/word/2015/wordml/symex" xmlns:wpg="http://schemas.microsoft.com/office/word/2010/wordprocessingGroup" xmlns:wpi="http://schemas.microsoft.com/office/word/2010/wordprocessingInk" xmlns:wne="http://schemas.microsoft.com/office/word/2006/wordml" xmlns:wps="http://schemas.microsoft.com/office/word/2010/wordprocessingShape" mc:Ignorable="w14 w15 w16se w16cid w16 w16cex w16sdtdh w16sdtfl w16du wp14">
   <w:p>
     <w:pPr>
       <w:pStyle w:val="Encabezado"/>
@@ -11081,7 +11613,7 @@
 </file>
 
 <file path=word/numbering.xml><?xml version="1.0" encoding="utf-8"?>
-<w:numbering xmlns:wpc="http://schemas.microsoft.com/office/word/2010/wordprocessingCanvas" xmlns:cx="http://schemas.microsoft.com/office/drawing/2014/chartex" xmlns:cx1="http://schemas.microsoft.com/office/drawing/2015/9/8/chartex" xmlns:cx2="http://schemas.microsoft.com/office/drawing/2015/10/21/chartex" xmlns:cx3="http://schemas.microsoft.com/office/drawing/2016/5/9/chartex" xmlns:cx4="http://schemas.microsoft.com/office/drawing/2016/5/10/chartex" xmlns:cx5="http://schemas.microsoft.com/office/drawing/2016/5/11/chartex" xmlns:cx6="http://schemas.microsoft.com/office/drawing/2016/5/12/chartex" xmlns:cx7="http://schemas.microsoft.com/office/drawing/2016/5/13/chartex" xmlns:cx8="http://schemas.microsoft.com/office/drawing/2016/5/14/chartex" xmlns:mc="http://schemas.openxmlformats.org/markup-compatibility/2006" xmlns:aink="http://schemas.microsoft.com/office/drawing/2016/ink" xmlns:am3d="http://schemas.microsoft.com/office/drawing/2017/model3d" xmlns:o="urn:schemas-microsoft-com:office:office" xmlns:r="http://schemas.openxmlformats.org/officeDocument/2006/relationships" xmlns:m="http://schemas.openxmlformats.org/officeDocument/2006/math" xmlns:v="urn:schemas-microsoft-com:vml" xmlns:wp14="http://schemas.microsoft.com/office/word/2010/wordprocessingDrawing" xmlns:wp="http://schemas.openxmlformats.org/drawingml/2006/wordprocessingDrawing" xmlns:w10="urn:schemas-microsoft-com:office:word" xmlns:w="http://schemas.openxmlformats.org/wordprocessingml/2006/main" xmlns:w14="http://schemas.microsoft.com/office/word/2010/wordml" xmlns:w15="http://schemas.microsoft.com/office/word/2012/wordml" xmlns:w16cex="http://schemas.microsoft.com/office/word/2018/wordml/cex" xmlns:w16cid="http://schemas.microsoft.com/office/word/2016/wordml/cid" xmlns:w16="http://schemas.microsoft.com/office/word/2018/wordml" xmlns:w16se="http://schemas.microsoft.com/office/word/2015/wordml/symex" xmlns:wpg="http://schemas.microsoft.com/office/word/2010/wordprocessingGroup" xmlns:wpi="http://schemas.microsoft.com/office/word/2010/wordprocessingInk" xmlns:wne="http://schemas.microsoft.com/office/word/2006/wordml" xmlns:wps="http://schemas.microsoft.com/office/word/2010/wordprocessingShape" mc:Ignorable="w14 w15 w16se w16cid w16 w16cex wp14">
+<w:numbering xmlns:wpc="http://schemas.microsoft.com/office/word/2010/wordprocessingCanvas" xmlns:cx="http://schemas.microsoft.com/office/drawing/2014/chartex" xmlns:cx1="http://schemas.microsoft.com/office/drawing/2015/9/8/chartex" xmlns:cx2="http://schemas.microsoft.com/office/drawing/2015/10/21/chartex" xmlns:cx3="http://schemas.microsoft.com/office/drawing/2016/5/9/chartex" xmlns:cx4="http://schemas.microsoft.com/office/drawing/2016/5/10/chartex" xmlns:cx5="http://schemas.microsoft.com/office/drawing/2016/5/11/chartex" xmlns:cx6="http://schemas.microsoft.com/office/drawing/2016/5/12/chartex" xmlns:cx7="http://schemas.microsoft.com/office/drawing/2016/5/13/chartex" xmlns:cx8="http://schemas.microsoft.com/office/drawing/2016/5/14/chartex" xmlns:mc="http://schemas.openxmlformats.org/markup-compatibility/2006" xmlns:aink="http://schemas.microsoft.com/office/drawing/2016/ink" xmlns:am3d="http://schemas.microsoft.com/office/drawing/2017/model3d" xmlns:o="urn:schemas-microsoft-com:office:office" xmlns:oel="http://schemas.microsoft.com/office/2019/extlst" xmlns:r="http://schemas.openxmlformats.org/officeDocument/2006/relationships" xmlns:m="http://schemas.openxmlformats.org/officeDocument/2006/math" xmlns:v="urn:schemas-microsoft-com:vml" xmlns:wp14="http://schemas.microsoft.com/office/word/2010/wordprocessingDrawing" xmlns:wp="http://schemas.openxmlformats.org/drawingml/2006/wordprocessingDrawing" xmlns:w10="urn:schemas-microsoft-com:office:word" xmlns:w="http://schemas.openxmlformats.org/wordprocessingml/2006/main" xmlns:w14="http://schemas.microsoft.com/office/word/2010/wordml" xmlns:w15="http://schemas.microsoft.com/office/word/2012/wordml" xmlns:w16cex="http://schemas.microsoft.com/office/word/2018/wordml/cex" xmlns:w16cid="http://schemas.microsoft.com/office/word/2016/wordml/cid" xmlns:w16="http://schemas.microsoft.com/office/word/2018/wordml" xmlns:w16du="http://schemas.microsoft.com/office/word/2023/wordml/word16du" xmlns:w16sdtdh="http://schemas.microsoft.com/office/word/2020/wordml/sdtdatahash" xmlns:w16sdtfl="http://schemas.microsoft.com/office/word/2024/wordml/sdtformatlock" xmlns:w16se="http://schemas.microsoft.com/office/word/2015/wordml/symex" xmlns:wpg="http://schemas.microsoft.com/office/word/2010/wordprocessingGroup" xmlns:wpi="http://schemas.microsoft.com/office/word/2010/wordprocessingInk" xmlns:wne="http://schemas.microsoft.com/office/word/2006/wordml" xmlns:wps="http://schemas.microsoft.com/office/word/2010/wordprocessingShape" mc:Ignorable="w14 w15 w16se w16cid w16 w16cex w16sdtdh w16sdtfl w16du wp14">
   <w:abstractNum w:abstractNumId="0" w15:restartNumberingAfterBreak="0">
     <w:nsid w:val="052A397F"/>
     <w:multiLevelType w:val="multilevel"/>
@@ -13613,25 +14145,25 @@
       </w:rPr>
     </w:lvl>
   </w:abstractNum>
-  <w:num w:numId="1">
+  <w:num w:numId="1" w16cid:durableId="279578224">
     <w:abstractNumId w:val="23"/>
   </w:num>
-  <w:num w:numId="2">
+  <w:num w:numId="2" w16cid:durableId="982349885">
     <w:abstractNumId w:val="10"/>
   </w:num>
-  <w:num w:numId="3">
+  <w:num w:numId="3" w16cid:durableId="1765567224">
     <w:abstractNumId w:val="8"/>
   </w:num>
-  <w:num w:numId="4">
+  <w:num w:numId="4" w16cid:durableId="1524707193">
     <w:abstractNumId w:val="10"/>
   </w:num>
-  <w:num w:numId="5">
+  <w:num w:numId="5" w16cid:durableId="1146387367">
     <w:abstractNumId w:val="14"/>
   </w:num>
-  <w:num w:numId="6">
+  <w:num w:numId="6" w16cid:durableId="2065370616">
     <w:abstractNumId w:val="1"/>
   </w:num>
-  <w:num w:numId="7">
+  <w:num w:numId="7" w16cid:durableId="1437360411">
     <w:abstractNumId w:val="1"/>
     <w:lvlOverride w:ilvl="0">
       <w:startOverride w:val="1"/>
@@ -13661,16 +14193,16 @@
       <w:startOverride w:val="1"/>
     </w:lvlOverride>
   </w:num>
-  <w:num w:numId="8">
+  <w:num w:numId="8" w16cid:durableId="1557160230">
     <w:abstractNumId w:val="10"/>
   </w:num>
-  <w:num w:numId="9">
+  <w:num w:numId="9" w16cid:durableId="170461331">
     <w:abstractNumId w:val="1"/>
   </w:num>
-  <w:num w:numId="10">
+  <w:num w:numId="10" w16cid:durableId="1092504809">
     <w:abstractNumId w:val="10"/>
   </w:num>
-  <w:num w:numId="11">
+  <w:num w:numId="11" w16cid:durableId="1156654091">
     <w:abstractNumId w:val="10"/>
     <w:lvlOverride w:ilvl="0">
       <w:startOverride w:val="1"/>
@@ -13700,118 +14232,118 @@
       <w:startOverride w:val="1"/>
     </w:lvlOverride>
   </w:num>
-  <w:num w:numId="12">
+  <w:num w:numId="12" w16cid:durableId="1110121197">
     <w:abstractNumId w:val="11"/>
   </w:num>
-  <w:num w:numId="13">
+  <w:num w:numId="13" w16cid:durableId="1549535190">
     <w:abstractNumId w:val="19"/>
   </w:num>
-  <w:num w:numId="14">
+  <w:num w:numId="14" w16cid:durableId="40063413">
     <w:abstractNumId w:val="16"/>
   </w:num>
-  <w:num w:numId="15">
+  <w:num w:numId="15" w16cid:durableId="2091386452">
     <w:abstractNumId w:val="4"/>
   </w:num>
-  <w:num w:numId="16">
+  <w:num w:numId="16" w16cid:durableId="1451775558">
     <w:abstractNumId w:val="20"/>
   </w:num>
-  <w:num w:numId="17">
+  <w:num w:numId="17" w16cid:durableId="451562456">
     <w:abstractNumId w:val="13"/>
   </w:num>
-  <w:num w:numId="18">
+  <w:num w:numId="18" w16cid:durableId="199249987">
     <w:abstractNumId w:val="12"/>
   </w:num>
-  <w:num w:numId="19">
+  <w:num w:numId="19" w16cid:durableId="789085954">
     <w:abstractNumId w:val="3"/>
   </w:num>
-  <w:num w:numId="20">
+  <w:num w:numId="20" w16cid:durableId="827555233">
     <w:abstractNumId w:val="21"/>
   </w:num>
-  <w:num w:numId="21">
+  <w:num w:numId="21" w16cid:durableId="53506709">
     <w:abstractNumId w:val="1"/>
   </w:num>
-  <w:num w:numId="22">
+  <w:num w:numId="22" w16cid:durableId="145898039">
     <w:abstractNumId w:val="1"/>
   </w:num>
-  <w:num w:numId="23">
+  <w:num w:numId="23" w16cid:durableId="558054445">
     <w:abstractNumId w:val="1"/>
   </w:num>
-  <w:num w:numId="24">
+  <w:num w:numId="24" w16cid:durableId="361638882">
     <w:abstractNumId w:val="1"/>
   </w:num>
-  <w:num w:numId="25">
+  <w:num w:numId="25" w16cid:durableId="1324359639">
     <w:abstractNumId w:val="1"/>
   </w:num>
-  <w:num w:numId="26">
+  <w:num w:numId="26" w16cid:durableId="511066785">
     <w:abstractNumId w:val="1"/>
   </w:num>
-  <w:num w:numId="27">
+  <w:num w:numId="27" w16cid:durableId="1141000564">
     <w:abstractNumId w:val="1"/>
   </w:num>
-  <w:num w:numId="28">
+  <w:num w:numId="28" w16cid:durableId="1854032700">
     <w:abstractNumId w:val="1"/>
   </w:num>
-  <w:num w:numId="29">
+  <w:num w:numId="29" w16cid:durableId="1523477311">
     <w:abstractNumId w:val="1"/>
   </w:num>
-  <w:num w:numId="30">
+  <w:num w:numId="30" w16cid:durableId="1382361505">
     <w:abstractNumId w:val="1"/>
   </w:num>
-  <w:num w:numId="31">
+  <w:num w:numId="31" w16cid:durableId="2113354755">
     <w:abstractNumId w:val="1"/>
   </w:num>
-  <w:num w:numId="32">
+  <w:num w:numId="32" w16cid:durableId="589041489">
     <w:abstractNumId w:val="1"/>
   </w:num>
-  <w:num w:numId="33">
+  <w:num w:numId="33" w16cid:durableId="67774676">
     <w:abstractNumId w:val="1"/>
   </w:num>
-  <w:num w:numId="34">
+  <w:num w:numId="34" w16cid:durableId="857542263">
     <w:abstractNumId w:val="1"/>
   </w:num>
-  <w:num w:numId="35">
+  <w:num w:numId="35" w16cid:durableId="1216089295">
     <w:abstractNumId w:val="1"/>
   </w:num>
-  <w:num w:numId="36">
+  <w:num w:numId="36" w16cid:durableId="1110470118">
     <w:abstractNumId w:val="1"/>
   </w:num>
-  <w:num w:numId="37">
+  <w:num w:numId="37" w16cid:durableId="126434347">
     <w:abstractNumId w:val="1"/>
   </w:num>
-  <w:num w:numId="38">
+  <w:num w:numId="38" w16cid:durableId="2013874700">
     <w:abstractNumId w:val="0"/>
   </w:num>
-  <w:num w:numId="39">
+  <w:num w:numId="39" w16cid:durableId="1187406261">
     <w:abstractNumId w:val="1"/>
   </w:num>
-  <w:num w:numId="40">
+  <w:num w:numId="40" w16cid:durableId="1655376638">
     <w:abstractNumId w:val="5"/>
   </w:num>
-  <w:num w:numId="41">
+  <w:num w:numId="41" w16cid:durableId="343437562">
     <w:abstractNumId w:val="15"/>
   </w:num>
-  <w:num w:numId="42">
+  <w:num w:numId="42" w16cid:durableId="26491688">
     <w:abstractNumId w:val="7"/>
   </w:num>
-  <w:num w:numId="43">
+  <w:num w:numId="43" w16cid:durableId="1760179645">
     <w:abstractNumId w:val="17"/>
   </w:num>
-  <w:num w:numId="44">
+  <w:num w:numId="44" w16cid:durableId="1782796977">
     <w:abstractNumId w:val="9"/>
   </w:num>
-  <w:num w:numId="45">
+  <w:num w:numId="45" w16cid:durableId="1522741554">
     <w:abstractNumId w:val="18"/>
   </w:num>
-  <w:num w:numId="46">
+  <w:num w:numId="46" w16cid:durableId="1185901968">
     <w:abstractNumId w:val="2"/>
   </w:num>
-  <w:num w:numId="47">
+  <w:num w:numId="47" w16cid:durableId="118620208">
     <w:abstractNumId w:val="18"/>
   </w:num>
-  <w:num w:numId="48">
+  <w:num w:numId="48" w16cid:durableId="1660496036">
     <w:abstractNumId w:val="22"/>
   </w:num>
-  <w:num w:numId="49">
+  <w:num w:numId="49" w16cid:durableId="2143693268">
     <w:abstractNumId w:val="6"/>
   </w:num>
   <w:numIdMacAtCleanup w:val="1"/>
@@ -13819,7 +14351,7 @@
 </file>
 
 <file path=word/styles.xml><?xml version="1.0" encoding="utf-8"?>
-<w:styles xmlns:mc="http://schemas.openxmlformats.org/markup-compatibility/2006" xmlns:r="http://schemas.openxmlformats.org/officeDocument/2006/relationships" xmlns:w="http://schemas.openxmlformats.org/wordprocessingml/2006/main" xmlns:w14="http://schemas.microsoft.com/office/word/2010/wordml" xmlns:w15="http://schemas.microsoft.com/office/word/2012/wordml" xmlns:w16cex="http://schemas.microsoft.com/office/word/2018/wordml/cex" xmlns:w16cid="http://schemas.microsoft.com/office/word/2016/wordml/cid" xmlns:w16="http://schemas.microsoft.com/office/word/2018/wordml" xmlns:w16se="http://schemas.microsoft.com/office/word/2015/wordml/symex" mc:Ignorable="w14 w15 w16se w16cid w16 w16cex">
+<w:styles xmlns:mc="http://schemas.openxmlformats.org/markup-compatibility/2006" xmlns:r="http://schemas.openxmlformats.org/officeDocument/2006/relationships" xmlns:w="http://schemas.openxmlformats.org/wordprocessingml/2006/main" xmlns:w14="http://schemas.microsoft.com/office/word/2010/wordml" xmlns:w15="http://schemas.microsoft.com/office/word/2012/wordml" xmlns:w16cex="http://schemas.microsoft.com/office/word/2018/wordml/cex" xmlns:w16cid="http://schemas.microsoft.com/office/word/2016/wordml/cid" xmlns:w16="http://schemas.microsoft.com/office/word/2018/wordml" xmlns:w16du="http://schemas.microsoft.com/office/word/2023/wordml/word16du" xmlns:w16sdtdh="http://schemas.microsoft.com/office/word/2020/wordml/sdtdatahash" xmlns:w16sdtfl="http://schemas.microsoft.com/office/word/2024/wordml/sdtformatlock" xmlns:w16se="http://schemas.microsoft.com/office/word/2015/wordml/symex" mc:Ignorable="w14 w15 w16se w16cid w16 w16cex w16sdtdh w16sdtfl w16du">
   <w:docDefaults>
     <w:rPrDefault>
       <w:rPr>

</xml_diff>